<commit_message>
implemented rating to the game
</commit_message>
<xml_diff>
--- a/diagrams/LogikaHry.docx
+++ b/diagrams/LogikaHry.docx
@@ -4,15 +4,7 @@
   <w:body>
     <w:p>
       <w:r>
-        <w:t xml:space="preserve">Pri hre </w:t>
-      </w:r>
-      <w:proofErr w:type="spellStart"/>
-      <w:r>
-        <w:t>NumberLink</w:t>
-      </w:r>
-      <w:proofErr w:type="spellEnd"/>
-      <w:r>
-        <w:t xml:space="preserve"> je pri generovaní poľa a čísel potrebné:</w:t>
+        <w:t>Pri hre NumberLink je pri generovaní poľa a čísel potrebné:</w:t>
       </w:r>
     </w:p>
     <w:p>
@@ -61,15 +53,7 @@
         </w:numPr>
       </w:pPr>
       <w:r>
-        <w:t xml:space="preserve">Ak hráč bude mať spojené všetky čísla a niektoré z ciest sa bude prekrývať, hra zostane stále v stave </w:t>
-      </w:r>
-      <w:proofErr w:type="spellStart"/>
-      <w:r>
-        <w:t>Playing</w:t>
-      </w:r>
-      <w:proofErr w:type="spellEnd"/>
-      <w:r>
-        <w:t xml:space="preserve"> a žiada od hráča ťah.</w:t>
+        <w:t>Ak hráč bude mať spojené všetky čísla a niektoré z ciest sa bude prekrývať, hra zostane stále v stave Playing a žiada od hráča ťah.</w:t>
       </w:r>
     </w:p>
     <w:p>
@@ -98,50 +82,10 @@
         </w:numPr>
       </w:pPr>
       <w:r>
-        <w:t xml:space="preserve">Označiť dlaždicu, len ak je OPEN, realizované metódou </w:t>
-      </w:r>
-      <w:proofErr w:type="spellStart"/>
-      <w:r>
-        <w:t>mark</w:t>
+        <w:t>Označiť dlaždicu, len ak je OPEN, realizované metódou mark</w:t>
       </w:r>
       <w:r>
-        <w:t>Path</w:t>
-      </w:r>
-      <w:proofErr w:type="spellEnd"/>
-      <w:r>
-        <w:t>(</w:t>
-      </w:r>
-      <w:proofErr w:type="spellStart"/>
-      <w:r>
-        <w:t>int</w:t>
-      </w:r>
-      <w:proofErr w:type="spellEnd"/>
-      <w:r>
-        <w:t xml:space="preserve"> </w:t>
-      </w:r>
-      <w:proofErr w:type="spellStart"/>
-      <w:r>
-        <w:t>row</w:t>
-      </w:r>
-      <w:proofErr w:type="spellEnd"/>
-      <w:r>
-        <w:t xml:space="preserve">, </w:t>
-      </w:r>
-      <w:proofErr w:type="spellStart"/>
-      <w:r>
-        <w:t>int</w:t>
-      </w:r>
-      <w:proofErr w:type="spellEnd"/>
-      <w:r>
-        <w:t xml:space="preserve"> </w:t>
-      </w:r>
-      <w:proofErr w:type="spellStart"/>
-      <w:r>
-        <w:t>column</w:t>
-      </w:r>
-      <w:proofErr w:type="spellEnd"/>
-      <w:r>
-        <w:t>),</w:t>
+        <w:t>Path(int row, int column),</w:t>
       </w:r>
     </w:p>
     <w:p>
@@ -155,13 +99,14 @@
       <w:r>
         <w:t xml:space="preserve">Ak hráč nebude vedieť, ktorú dlaždicu označiť, môže použiť metódu </w:t>
       </w:r>
-      <w:proofErr w:type="spellStart"/>
       <w:r>
-        <w:t>hintPath</w:t>
+        <w:t>makeHint</w:t>
       </w:r>
-      <w:proofErr w:type="spellEnd"/>
       <w:r>
         <w:t>, ktorá označí dlaždicu cesty, ktorú hľadá</w:t>
+      </w:r>
+      <w:r>
+        <w:t>.</w:t>
       </w:r>
     </w:p>
     <w:sectPr>

</xml_diff>